<commit_message>
updating final lab3 answers
</commit_message>
<xml_diff>
--- a/labs/lab03/lab3.docx
+++ b/labs/lab03/lab3.docx
@@ -550,8 +550,1572 @@
           <w:szCs w:val="20"/>
         </w:rPr>
       </w:pPr>
+      <w:r>
+        <w:rPr>
+          <w:sz w:val="20"/>
+          <w:szCs w:val="20"/>
+        </w:rPr>
+        <w:t>DNS Name Servers:</w:t>
+      </w:r>
+    </w:p>
+    <w:p>
+      <w:pPr>
+        <w:pStyle w:val="ListParagraph"/>
+        <w:widowControl w:val="0"/>
+        <w:numPr>
+          <w:ilvl w:val="1"/>
+          <w:numId w:val="5"/>
+        </w:numPr>
+        <w:tabs>
+          <w:tab w:val="left" w:pos="560"/>
+          <w:tab w:val="left" w:pos="1120"/>
+          <w:tab w:val="left" w:pos="1680"/>
+          <w:tab w:val="left" w:pos="2240"/>
+          <w:tab w:val="left" w:pos="2800"/>
+          <w:tab w:val="left" w:pos="3360"/>
+          <w:tab w:val="left" w:pos="3920"/>
+          <w:tab w:val="left" w:pos="4480"/>
+          <w:tab w:val="left" w:pos="5040"/>
+          <w:tab w:val="left" w:pos="5600"/>
+          <w:tab w:val="left" w:pos="6160"/>
+          <w:tab w:val="left" w:pos="6720"/>
+        </w:tabs>
+        <w:autoSpaceDE w:val="0"/>
+        <w:autoSpaceDN w:val="0"/>
+        <w:adjustRightInd w:val="0"/>
+        <w:rPr>
+          <w:rFonts w:ascii="Calibri" w:hAnsi="Calibri" w:cs="Andale Mono"/>
+          <w:color w:val="000000" w:themeColor="text1"/>
+          <w:sz w:val="20"/>
+          <w:szCs w:val="20"/>
+          <w:lang w:val="en-US"/>
+        </w:rPr>
+      </w:pPr>
+      <w:r>
+        <w:rPr>
+          <w:rFonts w:ascii="Calibri" w:hAnsi="Calibri" w:cs="Andale Mono"/>
+          <w:color w:val="000000" w:themeColor="text1"/>
+          <w:sz w:val="20"/>
+          <w:szCs w:val="20"/>
+          <w:lang w:val="en-US"/>
+        </w:rPr>
+        <w:t>ns1.cecs.anu.edu.au.</w:t>
+      </w:r>
+      <w:r>
+        <w:rPr>
+          <w:rFonts w:ascii="Calibri" w:hAnsi="Calibri" w:cs="Andale Mono"/>
+          <w:color w:val="000000" w:themeColor="text1"/>
+          <w:sz w:val="20"/>
+          <w:szCs w:val="20"/>
+          <w:lang w:val="en-US"/>
+        </w:rPr>
+        <w:tab/>
+      </w:r>
+      <w:r>
+        <w:rPr>
+          <w:rFonts w:ascii="Calibri" w:hAnsi="Calibri" w:cs="Andale Mono"/>
+          <w:color w:val="000000" w:themeColor="text1"/>
+          <w:sz w:val="20"/>
+          <w:szCs w:val="20"/>
+          <w:lang w:val="en-US"/>
+        </w:rPr>
+        <w:t xml:space="preserve">IP = </w:t>
+      </w:r>
+      <w:r>
+        <w:rPr>
+          <w:rFonts w:ascii="Calibri" w:hAnsi="Calibri" w:cs="Andale Mono"/>
+          <w:color w:val="000000" w:themeColor="text1"/>
+          <w:sz w:val="20"/>
+          <w:szCs w:val="20"/>
+          <w:lang w:val="en-US"/>
+        </w:rPr>
+        <w:t>150.203.161.4</w:t>
+      </w:r>
+    </w:p>
+    <w:p>
+      <w:pPr>
+        <w:pStyle w:val="ListParagraph"/>
+        <w:widowControl w:val="0"/>
+        <w:numPr>
+          <w:ilvl w:val="1"/>
+          <w:numId w:val="5"/>
+        </w:numPr>
+        <w:tabs>
+          <w:tab w:val="left" w:pos="560"/>
+          <w:tab w:val="left" w:pos="1120"/>
+          <w:tab w:val="left" w:pos="1680"/>
+          <w:tab w:val="left" w:pos="2240"/>
+          <w:tab w:val="left" w:pos="2800"/>
+          <w:tab w:val="left" w:pos="3360"/>
+          <w:tab w:val="left" w:pos="3920"/>
+          <w:tab w:val="left" w:pos="4480"/>
+          <w:tab w:val="left" w:pos="5040"/>
+          <w:tab w:val="left" w:pos="5600"/>
+          <w:tab w:val="left" w:pos="6160"/>
+          <w:tab w:val="left" w:pos="6720"/>
+        </w:tabs>
+        <w:autoSpaceDE w:val="0"/>
+        <w:autoSpaceDN w:val="0"/>
+        <w:adjustRightInd w:val="0"/>
+        <w:rPr>
+          <w:rFonts w:ascii="Calibri" w:hAnsi="Calibri" w:cs="Andale Mono"/>
+          <w:color w:val="000000" w:themeColor="text1"/>
+          <w:sz w:val="20"/>
+          <w:szCs w:val="20"/>
+          <w:lang w:val="en-US"/>
+        </w:rPr>
+      </w:pPr>
+      <w:r>
+        <w:rPr>
+          <w:rFonts w:ascii="Calibri" w:hAnsi="Calibri" w:cs="Andale Mono"/>
+          <w:color w:val="000000" w:themeColor="text1"/>
+          <w:sz w:val="20"/>
+          <w:szCs w:val="20"/>
+          <w:lang w:val="en-US"/>
+        </w:rPr>
+        <w:t>ns2.cecs.anu.edu.au.</w:t>
+      </w:r>
+      <w:r>
+        <w:rPr>
+          <w:rFonts w:ascii="Calibri" w:hAnsi="Calibri" w:cs="Andale Mono"/>
+          <w:color w:val="000000" w:themeColor="text1"/>
+          <w:sz w:val="20"/>
+          <w:szCs w:val="20"/>
+          <w:lang w:val="en-US"/>
+        </w:rPr>
+        <w:tab/>
+      </w:r>
+      <w:r>
+        <w:rPr>
+          <w:rFonts w:ascii="Calibri" w:hAnsi="Calibri" w:cs="Andale Mono"/>
+          <w:color w:val="000000" w:themeColor="text1"/>
+          <w:sz w:val="20"/>
+          <w:szCs w:val="20"/>
+          <w:lang w:val="en-US"/>
+        </w:rPr>
+        <w:t xml:space="preserve">IP = </w:t>
+      </w:r>
+      <w:r>
+        <w:rPr>
+          <w:rFonts w:ascii="Calibri" w:hAnsi="Calibri" w:cs="Andale Mono"/>
+          <w:color w:val="000000" w:themeColor="text1"/>
+          <w:sz w:val="20"/>
+          <w:szCs w:val="20"/>
+          <w:lang w:val="en-US"/>
+        </w:rPr>
+        <w:t>203.161.36</w:t>
+      </w:r>
+    </w:p>
+    <w:p>
+      <w:pPr>
+        <w:pStyle w:val="ListParagraph"/>
+        <w:widowControl w:val="0"/>
+        <w:numPr>
+          <w:ilvl w:val="1"/>
+          <w:numId w:val="5"/>
+        </w:numPr>
+        <w:tabs>
+          <w:tab w:val="left" w:pos="560"/>
+          <w:tab w:val="left" w:pos="1120"/>
+          <w:tab w:val="left" w:pos="1680"/>
+          <w:tab w:val="left" w:pos="2240"/>
+          <w:tab w:val="left" w:pos="2800"/>
+          <w:tab w:val="left" w:pos="3360"/>
+          <w:tab w:val="left" w:pos="3920"/>
+          <w:tab w:val="left" w:pos="4480"/>
+          <w:tab w:val="left" w:pos="5040"/>
+          <w:tab w:val="left" w:pos="5600"/>
+          <w:tab w:val="left" w:pos="6160"/>
+          <w:tab w:val="left" w:pos="6720"/>
+        </w:tabs>
+        <w:autoSpaceDE w:val="0"/>
+        <w:autoSpaceDN w:val="0"/>
+        <w:adjustRightInd w:val="0"/>
+        <w:rPr>
+          <w:rFonts w:ascii="Calibri" w:hAnsi="Calibri" w:cs="Andale Mono"/>
+          <w:color w:val="000000" w:themeColor="text1"/>
+          <w:sz w:val="20"/>
+          <w:szCs w:val="20"/>
+          <w:lang w:val="en-US"/>
+        </w:rPr>
+      </w:pPr>
+      <w:r>
+        <w:rPr>
+          <w:rFonts w:ascii="Calibri" w:hAnsi="Calibri" w:cs="Andale Mono"/>
+          <w:color w:val="000000" w:themeColor="text1"/>
+          <w:sz w:val="20"/>
+          <w:szCs w:val="20"/>
+          <w:lang w:val="en-US"/>
+        </w:rPr>
+        <w:t>ns3.cecs.anu.edu.au.</w:t>
+      </w:r>
+      <w:r>
+        <w:rPr>
+          <w:rFonts w:ascii="Calibri" w:hAnsi="Calibri" w:cs="Andale Mono"/>
+          <w:color w:val="000000" w:themeColor="text1"/>
+          <w:sz w:val="20"/>
+          <w:szCs w:val="20"/>
+          <w:lang w:val="en-US"/>
+        </w:rPr>
+        <w:tab/>
+      </w:r>
+      <w:r>
+        <w:rPr>
+          <w:rFonts w:ascii="Calibri" w:hAnsi="Calibri" w:cs="Andale Mono"/>
+          <w:color w:val="000000" w:themeColor="text1"/>
+          <w:sz w:val="20"/>
+          <w:szCs w:val="20"/>
+          <w:lang w:val="en-US"/>
+        </w:rPr>
+        <w:t xml:space="preserve">IP = </w:t>
+      </w:r>
+      <w:r>
+        <w:rPr>
+          <w:rFonts w:ascii="Calibri" w:hAnsi="Calibri" w:cs="Andale Mono"/>
+          <w:color w:val="000000" w:themeColor="text1"/>
+          <w:sz w:val="20"/>
+          <w:szCs w:val="20"/>
+          <w:lang w:val="en-US"/>
+        </w:rPr>
+        <w:t>150.203.161.50</w:t>
+      </w:r>
+    </w:p>
+    <w:p>
+      <w:pPr>
+        <w:pStyle w:val="ListParagraph"/>
+        <w:widowControl w:val="0"/>
+        <w:numPr>
+          <w:ilvl w:val="1"/>
+          <w:numId w:val="5"/>
+        </w:numPr>
+        <w:tabs>
+          <w:tab w:val="left" w:pos="560"/>
+          <w:tab w:val="left" w:pos="1120"/>
+          <w:tab w:val="left" w:pos="1680"/>
+          <w:tab w:val="left" w:pos="2240"/>
+          <w:tab w:val="left" w:pos="2800"/>
+          <w:tab w:val="left" w:pos="3360"/>
+          <w:tab w:val="left" w:pos="3920"/>
+          <w:tab w:val="left" w:pos="4480"/>
+          <w:tab w:val="left" w:pos="5040"/>
+          <w:tab w:val="left" w:pos="5600"/>
+          <w:tab w:val="left" w:pos="6160"/>
+          <w:tab w:val="left" w:pos="6720"/>
+        </w:tabs>
+        <w:autoSpaceDE w:val="0"/>
+        <w:autoSpaceDN w:val="0"/>
+        <w:adjustRightInd w:val="0"/>
+        <w:rPr>
+          <w:rFonts w:ascii="Calibri" w:hAnsi="Calibri" w:cs="Andale Mono"/>
+          <w:color w:val="000000" w:themeColor="text1"/>
+          <w:sz w:val="20"/>
+          <w:szCs w:val="20"/>
+          <w:lang w:val="en-US"/>
+        </w:rPr>
+      </w:pPr>
+      <w:r>
+        <w:rPr>
+          <w:rFonts w:ascii="Calibri" w:hAnsi="Calibri" w:cs="Andale Mono"/>
+          <w:color w:val="000000" w:themeColor="text1"/>
+          <w:sz w:val="20"/>
+          <w:szCs w:val="20"/>
+          <w:lang w:val="en-US"/>
+        </w:rPr>
+        <w:t>ns4.cecs.anu.edu.au.</w:t>
+      </w:r>
+      <w:r>
+        <w:rPr>
+          <w:rFonts w:ascii="Calibri" w:hAnsi="Calibri" w:cs="Andale Mono"/>
+          <w:color w:val="000000" w:themeColor="text1"/>
+          <w:sz w:val="20"/>
+          <w:szCs w:val="20"/>
+          <w:lang w:val="en-US"/>
+        </w:rPr>
+        <w:tab/>
+      </w:r>
+      <w:r>
+        <w:rPr>
+          <w:rFonts w:ascii="Calibri" w:hAnsi="Calibri" w:cs="Andale Mono"/>
+          <w:color w:val="000000" w:themeColor="text1"/>
+          <w:sz w:val="20"/>
+          <w:szCs w:val="20"/>
+          <w:lang w:val="en-US"/>
+        </w:rPr>
+        <w:t xml:space="preserve">IP = </w:t>
+      </w:r>
+      <w:r>
+        <w:rPr>
+          <w:rFonts w:ascii="Calibri" w:hAnsi="Calibri" w:cs="Andale Mono"/>
+          <w:color w:val="000000" w:themeColor="text1"/>
+          <w:sz w:val="20"/>
+          <w:szCs w:val="20"/>
+          <w:lang w:val="en-US"/>
+        </w:rPr>
+        <w:t>150.203.161.38</w:t>
+      </w:r>
+    </w:p>
+    <w:p>
+      <w:pPr>
+        <w:widowControl w:val="0"/>
+        <w:tabs>
+          <w:tab w:val="left" w:pos="560"/>
+          <w:tab w:val="left" w:pos="1120"/>
+          <w:tab w:val="left" w:pos="1680"/>
+          <w:tab w:val="left" w:pos="2240"/>
+          <w:tab w:val="left" w:pos="2800"/>
+          <w:tab w:val="left" w:pos="3360"/>
+          <w:tab w:val="left" w:pos="3920"/>
+          <w:tab w:val="left" w:pos="4480"/>
+          <w:tab w:val="left" w:pos="5040"/>
+          <w:tab w:val="left" w:pos="5600"/>
+          <w:tab w:val="left" w:pos="6160"/>
+          <w:tab w:val="left" w:pos="6720"/>
+        </w:tabs>
+        <w:autoSpaceDE w:val="0"/>
+        <w:autoSpaceDN w:val="0"/>
+        <w:adjustRightInd w:val="0"/>
+        <w:rPr>
+          <w:rFonts w:ascii="Calibri" w:hAnsi="Calibri" w:cs="Andale Mono"/>
+          <w:color w:val="000000" w:themeColor="text1"/>
+          <w:sz w:val="20"/>
+          <w:szCs w:val="20"/>
+          <w:lang w:val="en-US"/>
+        </w:rPr>
+      </w:pPr>
+    </w:p>
+    <w:p>
+      <w:pPr>
+        <w:widowControl w:val="0"/>
+        <w:tabs>
+          <w:tab w:val="left" w:pos="560"/>
+          <w:tab w:val="left" w:pos="1120"/>
+          <w:tab w:val="left" w:pos="1680"/>
+          <w:tab w:val="left" w:pos="2240"/>
+          <w:tab w:val="left" w:pos="2800"/>
+          <w:tab w:val="left" w:pos="3360"/>
+          <w:tab w:val="left" w:pos="3920"/>
+          <w:tab w:val="left" w:pos="4480"/>
+          <w:tab w:val="left" w:pos="5040"/>
+          <w:tab w:val="left" w:pos="5600"/>
+          <w:tab w:val="left" w:pos="6160"/>
+          <w:tab w:val="left" w:pos="6720"/>
+        </w:tabs>
+        <w:autoSpaceDE w:val="0"/>
+        <w:autoSpaceDN w:val="0"/>
+        <w:adjustRightInd w:val="0"/>
+        <w:rPr>
+          <w:rFonts w:ascii="Calibri" w:hAnsi="Calibri" w:cs="Andale Mono"/>
+          <w:color w:val="000000" w:themeColor="text1"/>
+          <w:sz w:val="20"/>
+          <w:szCs w:val="20"/>
+          <w:lang w:val="en-US"/>
+        </w:rPr>
+      </w:pPr>
+      <w:r>
+        <w:rPr>
+          <w:rFonts w:ascii="Calibri" w:hAnsi="Calibri" w:cs="Andale Mono"/>
+          <w:b/>
+          <w:color w:val="000000" w:themeColor="text1"/>
+          <w:sz w:val="20"/>
+          <w:szCs w:val="20"/>
+          <w:lang w:val="en-US"/>
+        </w:rPr>
+        <w:t>Question 6</w:t>
+      </w:r>
+    </w:p>
+    <w:p>
+      <w:pPr>
+        <w:pStyle w:val="ListParagraph"/>
+        <w:widowControl w:val="0"/>
+        <w:numPr>
+          <w:ilvl w:val="0"/>
+          <w:numId w:val="5"/>
+        </w:numPr>
+        <w:tabs>
+          <w:tab w:val="left" w:pos="560"/>
+          <w:tab w:val="left" w:pos="1120"/>
+          <w:tab w:val="left" w:pos="1680"/>
+          <w:tab w:val="left" w:pos="2240"/>
+          <w:tab w:val="left" w:pos="2800"/>
+          <w:tab w:val="left" w:pos="3360"/>
+          <w:tab w:val="left" w:pos="3920"/>
+          <w:tab w:val="left" w:pos="4480"/>
+          <w:tab w:val="left" w:pos="5040"/>
+          <w:tab w:val="left" w:pos="5600"/>
+          <w:tab w:val="left" w:pos="6160"/>
+          <w:tab w:val="left" w:pos="6720"/>
+        </w:tabs>
+        <w:autoSpaceDE w:val="0"/>
+        <w:autoSpaceDN w:val="0"/>
+        <w:adjustRightInd w:val="0"/>
+        <w:rPr>
+          <w:rFonts w:ascii="Calibri" w:hAnsi="Calibri" w:cs="Andale Mono"/>
+          <w:color w:val="000000" w:themeColor="text1"/>
+          <w:sz w:val="20"/>
+          <w:szCs w:val="20"/>
+          <w:lang w:val="en-US"/>
+        </w:rPr>
+      </w:pPr>
+      <w:r>
+        <w:rPr>
+          <w:rFonts w:ascii="Calibri" w:hAnsi="Calibri" w:cs="Andale Mono"/>
+          <w:color w:val="000000" w:themeColor="text1"/>
+          <w:sz w:val="20"/>
+          <w:szCs w:val="20"/>
+          <w:lang w:val="en-US"/>
+        </w:rPr>
+        <w:t>DNS Name:</w:t>
+      </w:r>
+      <w:r>
+        <w:rPr>
+          <w:rFonts w:ascii="Calibri" w:hAnsi="Calibri" w:cs="Andale Mono"/>
+          <w:color w:val="000000" w:themeColor="text1"/>
+          <w:sz w:val="20"/>
+          <w:szCs w:val="20"/>
+          <w:lang w:val="en-US"/>
+        </w:rPr>
+        <w:t xml:space="preserve"> </w:t>
+      </w:r>
+      <w:r>
+        <w:rPr>
+          <w:rFonts w:ascii="Calibri" w:hAnsi="Calibri" w:cs="Andale Mono"/>
+          <w:color w:val="000000" w:themeColor="text1"/>
+          <w:sz w:val="20"/>
+          <w:szCs w:val="20"/>
+          <w:lang w:val="en-US"/>
+        </w:rPr>
+        <w:t>www.engineering.unsw.edu.au</w:t>
+      </w:r>
+    </w:p>
+    <w:p>
+      <w:pPr>
+        <w:pStyle w:val="ListParagraph"/>
+        <w:widowControl w:val="0"/>
+        <w:numPr>
+          <w:ilvl w:val="0"/>
+          <w:numId w:val="5"/>
+        </w:numPr>
+        <w:tabs>
+          <w:tab w:val="left" w:pos="560"/>
+          <w:tab w:val="left" w:pos="1120"/>
+          <w:tab w:val="left" w:pos="1680"/>
+          <w:tab w:val="left" w:pos="2240"/>
+          <w:tab w:val="left" w:pos="2800"/>
+          <w:tab w:val="left" w:pos="3360"/>
+          <w:tab w:val="left" w:pos="3920"/>
+          <w:tab w:val="left" w:pos="4480"/>
+          <w:tab w:val="left" w:pos="5040"/>
+          <w:tab w:val="left" w:pos="5600"/>
+          <w:tab w:val="left" w:pos="6160"/>
+          <w:tab w:val="left" w:pos="6720"/>
+        </w:tabs>
+        <w:autoSpaceDE w:val="0"/>
+        <w:autoSpaceDN w:val="0"/>
+        <w:adjustRightInd w:val="0"/>
+        <w:rPr>
+          <w:rFonts w:ascii="Calibri" w:hAnsi="Calibri" w:cs="Andale Mono"/>
+          <w:color w:val="000000" w:themeColor="text1"/>
+          <w:sz w:val="20"/>
+          <w:szCs w:val="20"/>
+          <w:lang w:val="en-US"/>
+        </w:rPr>
+      </w:pPr>
+      <w:r>
+        <w:rPr>
+          <w:rFonts w:ascii="Calibri" w:hAnsi="Calibri" w:cs="Andale Mono"/>
+          <w:color w:val="000000" w:themeColor="text1"/>
+          <w:sz w:val="20"/>
+          <w:szCs w:val="20"/>
+          <w:lang w:val="en-US"/>
+        </w:rPr>
+        <w:t>DNS Query:</w:t>
+      </w:r>
+      <w:r>
+        <w:rPr>
+          <w:rFonts w:ascii="Calibri" w:hAnsi="Calibri" w:cs="Andale Mono"/>
+          <w:color w:val="000000" w:themeColor="text1"/>
+          <w:sz w:val="20"/>
+          <w:szCs w:val="20"/>
+          <w:lang w:val="en-US"/>
+        </w:rPr>
+        <w:t xml:space="preserve"> dig –x 149.171.158.109 +short</w:t>
+      </w:r>
+    </w:p>
+    <w:p>
+      <w:pPr>
+        <w:widowControl w:val="0"/>
+        <w:tabs>
+          <w:tab w:val="left" w:pos="560"/>
+          <w:tab w:val="left" w:pos="1120"/>
+          <w:tab w:val="left" w:pos="1680"/>
+          <w:tab w:val="left" w:pos="2240"/>
+          <w:tab w:val="left" w:pos="2800"/>
+          <w:tab w:val="left" w:pos="3360"/>
+          <w:tab w:val="left" w:pos="3920"/>
+          <w:tab w:val="left" w:pos="4480"/>
+          <w:tab w:val="left" w:pos="5040"/>
+          <w:tab w:val="left" w:pos="5600"/>
+          <w:tab w:val="left" w:pos="6160"/>
+          <w:tab w:val="left" w:pos="6720"/>
+        </w:tabs>
+        <w:autoSpaceDE w:val="0"/>
+        <w:autoSpaceDN w:val="0"/>
+        <w:adjustRightInd w:val="0"/>
+        <w:rPr>
+          <w:rFonts w:ascii="Calibri" w:hAnsi="Calibri" w:cs="Andale Mono"/>
+          <w:color w:val="000000" w:themeColor="text1"/>
+          <w:sz w:val="20"/>
+          <w:szCs w:val="20"/>
+          <w:lang w:val="en-US"/>
+        </w:rPr>
+      </w:pPr>
+    </w:p>
+    <w:p>
+      <w:pPr>
+        <w:widowControl w:val="0"/>
+        <w:tabs>
+          <w:tab w:val="left" w:pos="560"/>
+          <w:tab w:val="left" w:pos="1120"/>
+          <w:tab w:val="left" w:pos="1680"/>
+          <w:tab w:val="left" w:pos="2240"/>
+          <w:tab w:val="left" w:pos="2800"/>
+          <w:tab w:val="left" w:pos="3360"/>
+          <w:tab w:val="left" w:pos="3920"/>
+          <w:tab w:val="left" w:pos="4480"/>
+          <w:tab w:val="left" w:pos="5040"/>
+          <w:tab w:val="left" w:pos="5600"/>
+          <w:tab w:val="left" w:pos="6160"/>
+          <w:tab w:val="left" w:pos="6720"/>
+        </w:tabs>
+        <w:autoSpaceDE w:val="0"/>
+        <w:autoSpaceDN w:val="0"/>
+        <w:adjustRightInd w:val="0"/>
+        <w:rPr>
+          <w:rFonts w:ascii="Calibri" w:hAnsi="Calibri" w:cs="Andale Mono"/>
+          <w:color w:val="000000" w:themeColor="text1"/>
+          <w:sz w:val="20"/>
+          <w:szCs w:val="20"/>
+          <w:lang w:val="en-US"/>
+        </w:rPr>
+      </w:pPr>
+      <w:r>
+        <w:rPr>
+          <w:rFonts w:ascii="Calibri" w:hAnsi="Calibri" w:cs="Andale Mono"/>
+          <w:b/>
+          <w:color w:val="000000" w:themeColor="text1"/>
+          <w:sz w:val="20"/>
+          <w:szCs w:val="20"/>
+          <w:lang w:val="en-US"/>
+        </w:rPr>
+        <w:t>Question 7</w:t>
+      </w:r>
+    </w:p>
+    <w:p>
+      <w:pPr>
+        <w:pStyle w:val="ListParagraph"/>
+        <w:widowControl w:val="0"/>
+        <w:numPr>
+          <w:ilvl w:val="0"/>
+          <w:numId w:val="6"/>
+        </w:numPr>
+        <w:tabs>
+          <w:tab w:val="left" w:pos="560"/>
+          <w:tab w:val="left" w:pos="1120"/>
+          <w:tab w:val="left" w:pos="1680"/>
+          <w:tab w:val="left" w:pos="2240"/>
+          <w:tab w:val="left" w:pos="2800"/>
+          <w:tab w:val="left" w:pos="3360"/>
+          <w:tab w:val="left" w:pos="3920"/>
+          <w:tab w:val="left" w:pos="4480"/>
+          <w:tab w:val="left" w:pos="5040"/>
+          <w:tab w:val="left" w:pos="5600"/>
+          <w:tab w:val="left" w:pos="6160"/>
+          <w:tab w:val="left" w:pos="6720"/>
+        </w:tabs>
+        <w:autoSpaceDE w:val="0"/>
+        <w:autoSpaceDN w:val="0"/>
+        <w:adjustRightInd w:val="0"/>
+        <w:rPr>
+          <w:rFonts w:ascii="Calibri" w:hAnsi="Calibri" w:cs="Andale Mono"/>
+          <w:color w:val="000000" w:themeColor="text1"/>
+          <w:sz w:val="20"/>
+          <w:szCs w:val="20"/>
+          <w:lang w:val="en-US"/>
+        </w:rPr>
+      </w:pPr>
+      <w:r>
+        <w:rPr>
+          <w:rFonts w:ascii="Calibri" w:hAnsi="Calibri" w:cs="Andale Mono"/>
+          <w:color w:val="000000" w:themeColor="text1"/>
+          <w:sz w:val="20"/>
+          <w:szCs w:val="20"/>
+          <w:lang w:val="en-US"/>
+        </w:rPr>
+        <w:t>No there is NOT an authoritative answer.</w:t>
+      </w:r>
+    </w:p>
+    <w:p>
+      <w:pPr>
+        <w:pStyle w:val="ListParagraph"/>
+        <w:widowControl w:val="0"/>
+        <w:numPr>
+          <w:ilvl w:val="0"/>
+          <w:numId w:val="6"/>
+        </w:numPr>
+        <w:tabs>
+          <w:tab w:val="left" w:pos="560"/>
+          <w:tab w:val="left" w:pos="1120"/>
+          <w:tab w:val="left" w:pos="1680"/>
+          <w:tab w:val="left" w:pos="2240"/>
+          <w:tab w:val="left" w:pos="2800"/>
+          <w:tab w:val="left" w:pos="3360"/>
+          <w:tab w:val="left" w:pos="3920"/>
+          <w:tab w:val="left" w:pos="4480"/>
+          <w:tab w:val="left" w:pos="5040"/>
+          <w:tab w:val="left" w:pos="5600"/>
+          <w:tab w:val="left" w:pos="6160"/>
+          <w:tab w:val="left" w:pos="6720"/>
+        </w:tabs>
+        <w:autoSpaceDE w:val="0"/>
+        <w:autoSpaceDN w:val="0"/>
+        <w:adjustRightInd w:val="0"/>
+        <w:rPr>
+          <w:rFonts w:ascii="Calibri" w:hAnsi="Calibri" w:cs="Andale Mono"/>
+          <w:color w:val="000000" w:themeColor="text1"/>
+          <w:sz w:val="20"/>
+          <w:szCs w:val="20"/>
+          <w:lang w:val="en-US"/>
+        </w:rPr>
+      </w:pPr>
+      <w:r>
+        <w:rPr>
+          <w:rFonts w:ascii="Calibri" w:hAnsi="Calibri" w:cs="Andale Mono"/>
+          <w:color w:val="000000" w:themeColor="text1"/>
+          <w:sz w:val="20"/>
+          <w:szCs w:val="20"/>
+          <w:lang w:val="en-US"/>
+        </w:rPr>
+        <w:t>In the flags line of the DNS response message, there is no “AA” or Authoritative Answer flag.</w:t>
+      </w:r>
+    </w:p>
+    <w:p>
+      <w:pPr>
+        <w:widowControl w:val="0"/>
+        <w:tabs>
+          <w:tab w:val="left" w:pos="560"/>
+          <w:tab w:val="left" w:pos="1120"/>
+          <w:tab w:val="left" w:pos="1680"/>
+          <w:tab w:val="left" w:pos="2240"/>
+          <w:tab w:val="left" w:pos="2800"/>
+          <w:tab w:val="left" w:pos="3360"/>
+          <w:tab w:val="left" w:pos="3920"/>
+          <w:tab w:val="left" w:pos="4480"/>
+          <w:tab w:val="left" w:pos="5040"/>
+          <w:tab w:val="left" w:pos="5600"/>
+          <w:tab w:val="left" w:pos="6160"/>
+          <w:tab w:val="left" w:pos="6720"/>
+        </w:tabs>
+        <w:autoSpaceDE w:val="0"/>
+        <w:autoSpaceDN w:val="0"/>
+        <w:adjustRightInd w:val="0"/>
+        <w:rPr>
+          <w:rFonts w:ascii="Calibri" w:hAnsi="Calibri" w:cs="Andale Mono"/>
+          <w:color w:val="000000" w:themeColor="text1"/>
+          <w:sz w:val="20"/>
+          <w:szCs w:val="20"/>
+          <w:lang w:val="en-US"/>
+        </w:rPr>
+      </w:pPr>
+    </w:p>
+    <w:p>
+      <w:pPr>
+        <w:widowControl w:val="0"/>
+        <w:tabs>
+          <w:tab w:val="left" w:pos="560"/>
+          <w:tab w:val="left" w:pos="1120"/>
+          <w:tab w:val="left" w:pos="1680"/>
+          <w:tab w:val="left" w:pos="2240"/>
+          <w:tab w:val="left" w:pos="2800"/>
+          <w:tab w:val="left" w:pos="3360"/>
+          <w:tab w:val="left" w:pos="3920"/>
+          <w:tab w:val="left" w:pos="4480"/>
+          <w:tab w:val="left" w:pos="5040"/>
+          <w:tab w:val="left" w:pos="5600"/>
+          <w:tab w:val="left" w:pos="6160"/>
+          <w:tab w:val="left" w:pos="6720"/>
+        </w:tabs>
+        <w:autoSpaceDE w:val="0"/>
+        <w:autoSpaceDN w:val="0"/>
+        <w:adjustRightInd w:val="0"/>
+        <w:rPr>
+          <w:rFonts w:ascii="Calibri" w:hAnsi="Calibri" w:cs="Andale Mono"/>
+          <w:color w:val="000000" w:themeColor="text1"/>
+          <w:sz w:val="20"/>
+          <w:szCs w:val="20"/>
+          <w:lang w:val="en-US"/>
+        </w:rPr>
+      </w:pPr>
+      <w:r>
+        <w:rPr>
+          <w:rFonts w:ascii="Calibri" w:hAnsi="Calibri" w:cs="Andale Mono"/>
+          <w:b/>
+          <w:color w:val="000000" w:themeColor="text1"/>
+          <w:sz w:val="20"/>
+          <w:szCs w:val="20"/>
+          <w:lang w:val="en-US"/>
+        </w:rPr>
+        <w:t>Question 8</w:t>
+      </w:r>
+    </w:p>
+    <w:p>
+      <w:pPr>
+        <w:pStyle w:val="ListParagraph"/>
+        <w:widowControl w:val="0"/>
+        <w:numPr>
+          <w:ilvl w:val="0"/>
+          <w:numId w:val="7"/>
+        </w:numPr>
+        <w:tabs>
+          <w:tab w:val="left" w:pos="560"/>
+          <w:tab w:val="left" w:pos="1120"/>
+          <w:tab w:val="left" w:pos="1680"/>
+          <w:tab w:val="left" w:pos="2240"/>
+          <w:tab w:val="left" w:pos="2800"/>
+          <w:tab w:val="left" w:pos="3360"/>
+          <w:tab w:val="left" w:pos="3920"/>
+          <w:tab w:val="left" w:pos="4480"/>
+          <w:tab w:val="left" w:pos="5040"/>
+          <w:tab w:val="left" w:pos="5600"/>
+          <w:tab w:val="left" w:pos="6160"/>
+          <w:tab w:val="left" w:pos="6720"/>
+        </w:tabs>
+        <w:autoSpaceDE w:val="0"/>
+        <w:autoSpaceDN w:val="0"/>
+        <w:adjustRightInd w:val="0"/>
+        <w:rPr>
+          <w:rFonts w:ascii="Calibri" w:hAnsi="Calibri" w:cs="Andale Mono"/>
+          <w:color w:val="000000" w:themeColor="text1"/>
+          <w:sz w:val="20"/>
+          <w:szCs w:val="20"/>
+          <w:lang w:val="en-US"/>
+        </w:rPr>
+      </w:pPr>
+      <w:r>
+        <w:rPr>
+          <w:rFonts w:ascii="Calibri" w:hAnsi="Calibri" w:cs="Andale Mono"/>
+          <w:color w:val="000000" w:themeColor="text1"/>
+          <w:sz w:val="20"/>
+          <w:szCs w:val="20"/>
+          <w:lang w:val="en-US"/>
+        </w:rPr>
+        <w:t>Yes there is an authoritative answer as the flag “AA” exists in the DNS response message.</w:t>
+      </w:r>
+    </w:p>
+    <w:p>
+      <w:pPr>
+        <w:widowControl w:val="0"/>
+        <w:tabs>
+          <w:tab w:val="left" w:pos="560"/>
+          <w:tab w:val="left" w:pos="1120"/>
+          <w:tab w:val="left" w:pos="1680"/>
+          <w:tab w:val="left" w:pos="2240"/>
+          <w:tab w:val="left" w:pos="2800"/>
+          <w:tab w:val="left" w:pos="3360"/>
+          <w:tab w:val="left" w:pos="3920"/>
+          <w:tab w:val="left" w:pos="4480"/>
+          <w:tab w:val="left" w:pos="5040"/>
+          <w:tab w:val="left" w:pos="5600"/>
+          <w:tab w:val="left" w:pos="6160"/>
+          <w:tab w:val="left" w:pos="6720"/>
+        </w:tabs>
+        <w:autoSpaceDE w:val="0"/>
+        <w:autoSpaceDN w:val="0"/>
+        <w:adjustRightInd w:val="0"/>
+        <w:rPr>
+          <w:rFonts w:ascii="Calibri" w:hAnsi="Calibri" w:cs="Andale Mono"/>
+          <w:color w:val="000000" w:themeColor="text1"/>
+          <w:sz w:val="20"/>
+          <w:szCs w:val="20"/>
+          <w:lang w:val="en-US"/>
+        </w:rPr>
+      </w:pPr>
+    </w:p>
+    <w:p>
+      <w:pPr>
+        <w:widowControl w:val="0"/>
+        <w:tabs>
+          <w:tab w:val="left" w:pos="560"/>
+          <w:tab w:val="left" w:pos="1120"/>
+          <w:tab w:val="left" w:pos="1680"/>
+          <w:tab w:val="left" w:pos="2240"/>
+          <w:tab w:val="left" w:pos="2800"/>
+          <w:tab w:val="left" w:pos="3360"/>
+          <w:tab w:val="left" w:pos="3920"/>
+          <w:tab w:val="left" w:pos="4480"/>
+          <w:tab w:val="left" w:pos="5040"/>
+          <w:tab w:val="left" w:pos="5600"/>
+          <w:tab w:val="left" w:pos="6160"/>
+          <w:tab w:val="left" w:pos="6720"/>
+        </w:tabs>
+        <w:autoSpaceDE w:val="0"/>
+        <w:autoSpaceDN w:val="0"/>
+        <w:adjustRightInd w:val="0"/>
+        <w:rPr>
+          <w:rFonts w:ascii="Calibri" w:hAnsi="Calibri" w:cs="Andale Mono"/>
+          <w:color w:val="000000" w:themeColor="text1"/>
+          <w:sz w:val="20"/>
+          <w:szCs w:val="20"/>
+          <w:lang w:val="en-US"/>
+        </w:rPr>
+      </w:pPr>
+      <w:r>
+        <w:rPr>
+          <w:rFonts w:ascii="Calibri" w:hAnsi="Calibri" w:cs="Andale Mono"/>
+          <w:b/>
+          <w:color w:val="000000" w:themeColor="text1"/>
+          <w:sz w:val="20"/>
+          <w:szCs w:val="20"/>
+          <w:lang w:val="en-US"/>
+        </w:rPr>
+        <w:t>Question 9</w:t>
+      </w:r>
+    </w:p>
+    <w:p>
+      <w:pPr>
+        <w:pStyle w:val="ListParagraph"/>
+        <w:widowControl w:val="0"/>
+        <w:numPr>
+          <w:ilvl w:val="0"/>
+          <w:numId w:val="7"/>
+        </w:numPr>
+        <w:tabs>
+          <w:tab w:val="left" w:pos="560"/>
+          <w:tab w:val="left" w:pos="1120"/>
+          <w:tab w:val="left" w:pos="1680"/>
+          <w:tab w:val="left" w:pos="2240"/>
+          <w:tab w:val="left" w:pos="2800"/>
+          <w:tab w:val="left" w:pos="3360"/>
+          <w:tab w:val="left" w:pos="3920"/>
+          <w:tab w:val="left" w:pos="4480"/>
+          <w:tab w:val="left" w:pos="5040"/>
+          <w:tab w:val="left" w:pos="5600"/>
+          <w:tab w:val="left" w:pos="6160"/>
+          <w:tab w:val="left" w:pos="6720"/>
+        </w:tabs>
+        <w:autoSpaceDE w:val="0"/>
+        <w:autoSpaceDN w:val="0"/>
+        <w:adjustRightInd w:val="0"/>
+        <w:rPr>
+          <w:rFonts w:ascii="Calibri" w:hAnsi="Calibri" w:cs="Andale Mono"/>
+          <w:color w:val="000000" w:themeColor="text1"/>
+          <w:sz w:val="20"/>
+          <w:szCs w:val="20"/>
+          <w:lang w:val="en-US"/>
+        </w:rPr>
+      </w:pPr>
+      <w:r>
+        <w:rPr>
+          <w:rFonts w:ascii="Calibri" w:hAnsi="Calibri" w:cs="Andale Mono"/>
+          <w:color w:val="000000" w:themeColor="text1"/>
+          <w:sz w:val="20"/>
+          <w:szCs w:val="20"/>
+          <w:lang w:val="en-US"/>
+        </w:rPr>
+        <w:t>DNS Query to receive an Authoritative Answer for mail servers:</w:t>
+      </w:r>
+      <w:r>
+        <w:rPr>
+          <w:rFonts w:ascii="Calibri" w:hAnsi="Calibri" w:cs="Andale Mono"/>
+          <w:color w:val="000000" w:themeColor="text1"/>
+          <w:sz w:val="20"/>
+          <w:szCs w:val="20"/>
+          <w:lang w:val="en-US"/>
+        </w:rPr>
+        <w:br/>
+        <w:t>dig @ns1.yahoo.com yahoo.com MX</w:t>
+      </w:r>
+    </w:p>
+    <w:p>
+      <w:pPr>
+        <w:pStyle w:val="ListParagraph"/>
+        <w:widowControl w:val="0"/>
+        <w:numPr>
+          <w:ilvl w:val="0"/>
+          <w:numId w:val="7"/>
+        </w:numPr>
+        <w:tabs>
+          <w:tab w:val="left" w:pos="560"/>
+          <w:tab w:val="left" w:pos="1120"/>
+          <w:tab w:val="left" w:pos="1680"/>
+          <w:tab w:val="left" w:pos="2240"/>
+          <w:tab w:val="left" w:pos="2800"/>
+          <w:tab w:val="left" w:pos="3360"/>
+          <w:tab w:val="left" w:pos="3920"/>
+          <w:tab w:val="left" w:pos="4480"/>
+          <w:tab w:val="left" w:pos="5040"/>
+          <w:tab w:val="left" w:pos="5600"/>
+          <w:tab w:val="left" w:pos="6160"/>
+          <w:tab w:val="left" w:pos="6720"/>
+        </w:tabs>
+        <w:autoSpaceDE w:val="0"/>
+        <w:autoSpaceDN w:val="0"/>
+        <w:adjustRightInd w:val="0"/>
+        <w:rPr>
+          <w:rFonts w:ascii="Calibri" w:hAnsi="Calibri" w:cs="Andale Mono"/>
+          <w:color w:val="000000" w:themeColor="text1"/>
+          <w:sz w:val="20"/>
+          <w:szCs w:val="20"/>
+          <w:lang w:val="en-US"/>
+        </w:rPr>
+      </w:pPr>
+      <w:r>
+        <w:rPr>
+          <w:rFonts w:ascii="Calibri" w:hAnsi="Calibri" w:cs="Andale Mono"/>
+          <w:color w:val="000000" w:themeColor="text1"/>
+          <w:sz w:val="20"/>
+          <w:szCs w:val="20"/>
+          <w:lang w:val="en-US"/>
+        </w:rPr>
+        <w:t>Basically I queried yahoo’s Authoritative Name Server with the domain name + Mail Exchange record type.</w:t>
+      </w:r>
+    </w:p>
+    <w:p>
+      <w:pPr>
+        <w:widowControl w:val="0"/>
+        <w:tabs>
+          <w:tab w:val="left" w:pos="560"/>
+          <w:tab w:val="left" w:pos="1120"/>
+          <w:tab w:val="left" w:pos="1680"/>
+          <w:tab w:val="left" w:pos="2240"/>
+          <w:tab w:val="left" w:pos="2800"/>
+          <w:tab w:val="left" w:pos="3360"/>
+          <w:tab w:val="left" w:pos="3920"/>
+          <w:tab w:val="left" w:pos="4480"/>
+          <w:tab w:val="left" w:pos="5040"/>
+          <w:tab w:val="left" w:pos="5600"/>
+          <w:tab w:val="left" w:pos="6160"/>
+          <w:tab w:val="left" w:pos="6720"/>
+        </w:tabs>
+        <w:autoSpaceDE w:val="0"/>
+        <w:autoSpaceDN w:val="0"/>
+        <w:adjustRightInd w:val="0"/>
+        <w:rPr>
+          <w:rFonts w:ascii="Calibri" w:hAnsi="Calibri" w:cs="Andale Mono"/>
+          <w:color w:val="000000" w:themeColor="text1"/>
+          <w:sz w:val="20"/>
+          <w:szCs w:val="20"/>
+          <w:lang w:val="en-US"/>
+        </w:rPr>
+      </w:pPr>
+    </w:p>
+    <w:p>
+      <w:pPr>
+        <w:widowControl w:val="0"/>
+        <w:tabs>
+          <w:tab w:val="left" w:pos="560"/>
+          <w:tab w:val="left" w:pos="1120"/>
+          <w:tab w:val="left" w:pos="1680"/>
+          <w:tab w:val="left" w:pos="2240"/>
+          <w:tab w:val="left" w:pos="2800"/>
+          <w:tab w:val="left" w:pos="3360"/>
+          <w:tab w:val="left" w:pos="3920"/>
+          <w:tab w:val="left" w:pos="4480"/>
+          <w:tab w:val="left" w:pos="5040"/>
+          <w:tab w:val="left" w:pos="5600"/>
+          <w:tab w:val="left" w:pos="6160"/>
+          <w:tab w:val="left" w:pos="6720"/>
+        </w:tabs>
+        <w:autoSpaceDE w:val="0"/>
+        <w:autoSpaceDN w:val="0"/>
+        <w:adjustRightInd w:val="0"/>
+        <w:rPr>
+          <w:rFonts w:ascii="Calibri" w:hAnsi="Calibri" w:cs="Andale Mono"/>
+          <w:b/>
+          <w:color w:val="000000" w:themeColor="text1"/>
+          <w:sz w:val="20"/>
+          <w:szCs w:val="20"/>
+          <w:lang w:val="en-US"/>
+        </w:rPr>
+      </w:pPr>
+      <w:r>
+        <w:rPr>
+          <w:rFonts w:ascii="Calibri" w:hAnsi="Calibri" w:cs="Andale Mono"/>
+          <w:b/>
+          <w:color w:val="000000" w:themeColor="text1"/>
+          <w:sz w:val="20"/>
+          <w:szCs w:val="20"/>
+          <w:lang w:val="en-US"/>
+        </w:rPr>
+        <w:t>Question 10</w:t>
+      </w:r>
+    </w:p>
+    <w:p>
+      <w:pPr>
+        <w:pStyle w:val="ListParagraph"/>
+        <w:widowControl w:val="0"/>
+        <w:numPr>
+          <w:ilvl w:val="0"/>
+          <w:numId w:val="9"/>
+        </w:numPr>
+        <w:tabs>
+          <w:tab w:val="left" w:pos="560"/>
+          <w:tab w:val="left" w:pos="1120"/>
+          <w:tab w:val="left" w:pos="1680"/>
+          <w:tab w:val="left" w:pos="2240"/>
+          <w:tab w:val="left" w:pos="2800"/>
+          <w:tab w:val="left" w:pos="3360"/>
+          <w:tab w:val="left" w:pos="3920"/>
+          <w:tab w:val="left" w:pos="4480"/>
+          <w:tab w:val="left" w:pos="5040"/>
+          <w:tab w:val="left" w:pos="5600"/>
+          <w:tab w:val="left" w:pos="6160"/>
+          <w:tab w:val="left" w:pos="6720"/>
+        </w:tabs>
+        <w:autoSpaceDE w:val="0"/>
+        <w:autoSpaceDN w:val="0"/>
+        <w:adjustRightInd w:val="0"/>
+        <w:rPr>
+          <w:rFonts w:ascii="Calibri" w:hAnsi="Calibri" w:cs="Andale Mono"/>
+          <w:color w:val="000000" w:themeColor="text1"/>
+          <w:sz w:val="20"/>
+          <w:szCs w:val="20"/>
+          <w:lang w:val="en-US"/>
+        </w:rPr>
+      </w:pPr>
+      <w:r>
+        <w:rPr>
+          <w:rFonts w:ascii="Calibri" w:hAnsi="Calibri" w:cs="Andale Mono"/>
+          <w:color w:val="000000" w:themeColor="text1"/>
+          <w:sz w:val="20"/>
+          <w:szCs w:val="20"/>
+          <w:lang w:val="en-US"/>
+        </w:rPr>
+        <w:t>Query 1: dig @</w:t>
+      </w:r>
+      <w:r>
+        <w:rPr>
+          <w:rFonts w:ascii="Calibri" w:hAnsi="Calibri" w:cs="Andale Mono"/>
+          <w:color w:val="000000" w:themeColor="text1"/>
+          <w:sz w:val="20"/>
+          <w:szCs w:val="20"/>
+          <w:lang w:val="en-US"/>
+        </w:rPr>
+        <w:t>198.41.0.4 lyre00.cse.unsw.edu.au</w:t>
+      </w:r>
+      <w:r>
+        <w:rPr>
+          <w:rFonts w:ascii="Calibri" w:hAnsi="Calibri" w:cs="Andale Mono"/>
+          <w:color w:val="000000" w:themeColor="text1"/>
+          <w:sz w:val="20"/>
+          <w:szCs w:val="20"/>
+          <w:lang w:val="en-US"/>
+        </w:rPr>
+        <w:tab/>
+        <w:t xml:space="preserve">.au </w:t>
+      </w:r>
+      <w:r>
+        <w:rPr>
+          <w:rFonts w:ascii="Calibri" w:hAnsi="Calibri" w:cs="Andale Mono"/>
+          <w:color w:val="000000" w:themeColor="text1"/>
+          <w:sz w:val="20"/>
+          <w:szCs w:val="20"/>
+          <w:lang w:val="en-US"/>
+        </w:rPr>
+        <w:t>Authoritative NS</w:t>
+      </w:r>
+    </w:p>
+    <w:p>
+      <w:pPr>
+        <w:pStyle w:val="ListParagraph"/>
+        <w:widowControl w:val="0"/>
+        <w:numPr>
+          <w:ilvl w:val="0"/>
+          <w:numId w:val="9"/>
+        </w:numPr>
+        <w:tabs>
+          <w:tab w:val="left" w:pos="560"/>
+          <w:tab w:val="left" w:pos="1120"/>
+          <w:tab w:val="left" w:pos="1680"/>
+          <w:tab w:val="left" w:pos="2240"/>
+          <w:tab w:val="left" w:pos="2800"/>
+          <w:tab w:val="left" w:pos="3360"/>
+          <w:tab w:val="left" w:pos="3920"/>
+          <w:tab w:val="left" w:pos="4480"/>
+          <w:tab w:val="left" w:pos="5040"/>
+          <w:tab w:val="left" w:pos="5600"/>
+          <w:tab w:val="left" w:pos="6160"/>
+          <w:tab w:val="left" w:pos="6720"/>
+        </w:tabs>
+        <w:autoSpaceDE w:val="0"/>
+        <w:autoSpaceDN w:val="0"/>
+        <w:adjustRightInd w:val="0"/>
+        <w:rPr>
+          <w:rFonts w:ascii="Calibri" w:hAnsi="Calibri" w:cs="Andale Mono"/>
+          <w:color w:val="000000" w:themeColor="text1"/>
+          <w:sz w:val="20"/>
+          <w:szCs w:val="20"/>
+          <w:lang w:val="en-US"/>
+        </w:rPr>
+      </w:pPr>
+      <w:r>
+        <w:rPr>
+          <w:rFonts w:ascii="Calibri" w:hAnsi="Calibri" w:cs="Andale Mono"/>
+          <w:color w:val="000000" w:themeColor="text1"/>
+          <w:sz w:val="20"/>
+          <w:szCs w:val="20"/>
+          <w:lang w:val="en-US"/>
+        </w:rPr>
+        <w:t xml:space="preserve">Query 2: dig @58.65.254.73 </w:t>
+      </w:r>
+      <w:r>
+        <w:rPr>
+          <w:rFonts w:ascii="Calibri" w:hAnsi="Calibri" w:cs="Andale Mono"/>
+          <w:color w:val="000000" w:themeColor="text1"/>
+          <w:sz w:val="20"/>
+          <w:szCs w:val="20"/>
+          <w:lang w:val="en-US"/>
+        </w:rPr>
+        <w:t>lyre00.cse.unsw.edu.au</w:t>
+      </w:r>
+      <w:r>
+        <w:rPr>
+          <w:rFonts w:ascii="Calibri" w:hAnsi="Calibri" w:cs="Andale Mono"/>
+          <w:color w:val="000000" w:themeColor="text1"/>
+          <w:sz w:val="20"/>
+          <w:szCs w:val="20"/>
+          <w:lang w:val="en-US"/>
+        </w:rPr>
+        <w:tab/>
+        <w:t>.</w:t>
+      </w:r>
+      <w:r>
+        <w:rPr>
+          <w:rFonts w:ascii="Calibri" w:hAnsi="Calibri" w:cs="Andale Mono"/>
+          <w:color w:val="000000" w:themeColor="text1"/>
+          <w:sz w:val="20"/>
+          <w:szCs w:val="20"/>
+          <w:lang w:val="en-US"/>
+        </w:rPr>
+        <w:t>edu.au Authoritative NS</w:t>
+      </w:r>
+    </w:p>
+    <w:p>
+      <w:pPr>
+        <w:pStyle w:val="ListParagraph"/>
+        <w:widowControl w:val="0"/>
+        <w:numPr>
+          <w:ilvl w:val="0"/>
+          <w:numId w:val="9"/>
+        </w:numPr>
+        <w:tabs>
+          <w:tab w:val="left" w:pos="560"/>
+          <w:tab w:val="left" w:pos="1120"/>
+          <w:tab w:val="left" w:pos="1680"/>
+          <w:tab w:val="left" w:pos="2240"/>
+          <w:tab w:val="left" w:pos="2800"/>
+          <w:tab w:val="left" w:pos="3360"/>
+          <w:tab w:val="left" w:pos="3920"/>
+          <w:tab w:val="left" w:pos="4480"/>
+          <w:tab w:val="left" w:pos="5040"/>
+          <w:tab w:val="left" w:pos="5600"/>
+          <w:tab w:val="left" w:pos="6160"/>
+          <w:tab w:val="left" w:pos="6720"/>
+        </w:tabs>
+        <w:autoSpaceDE w:val="0"/>
+        <w:autoSpaceDN w:val="0"/>
+        <w:adjustRightInd w:val="0"/>
+        <w:rPr>
+          <w:rFonts w:ascii="Calibri" w:hAnsi="Calibri" w:cs="Andale Mono"/>
+          <w:color w:val="000000" w:themeColor="text1"/>
+          <w:sz w:val="20"/>
+          <w:szCs w:val="20"/>
+          <w:lang w:val="en-US"/>
+        </w:rPr>
+      </w:pPr>
+      <w:r>
+        <w:rPr>
+          <w:rFonts w:ascii="Calibri" w:hAnsi="Calibri" w:cs="Andale Mono"/>
+          <w:color w:val="000000" w:themeColor="text1"/>
+          <w:sz w:val="20"/>
+          <w:szCs w:val="20"/>
+          <w:lang w:val="en-US"/>
+        </w:rPr>
+        <w:t>Query 3: dig @37.209.192.5 lyre00.cse.unsw.edu.au</w:t>
+      </w:r>
+      <w:r>
+        <w:rPr>
+          <w:rFonts w:ascii="Calibri" w:hAnsi="Calibri" w:cs="Andale Mono"/>
+          <w:color w:val="000000" w:themeColor="text1"/>
+          <w:sz w:val="20"/>
+          <w:szCs w:val="20"/>
+          <w:lang w:val="en-US"/>
+        </w:rPr>
+        <w:tab/>
+        <w:t>.unsw.edu.au Authoritative NS</w:t>
+      </w:r>
+    </w:p>
+    <w:p>
+      <w:pPr>
+        <w:pStyle w:val="ListParagraph"/>
+        <w:widowControl w:val="0"/>
+        <w:numPr>
+          <w:ilvl w:val="0"/>
+          <w:numId w:val="9"/>
+        </w:numPr>
+        <w:tabs>
+          <w:tab w:val="left" w:pos="560"/>
+          <w:tab w:val="left" w:pos="1120"/>
+          <w:tab w:val="left" w:pos="1680"/>
+          <w:tab w:val="left" w:pos="2240"/>
+          <w:tab w:val="left" w:pos="2800"/>
+          <w:tab w:val="left" w:pos="3360"/>
+          <w:tab w:val="left" w:pos="3920"/>
+          <w:tab w:val="left" w:pos="4480"/>
+          <w:tab w:val="left" w:pos="5040"/>
+          <w:tab w:val="left" w:pos="5600"/>
+          <w:tab w:val="left" w:pos="6160"/>
+          <w:tab w:val="left" w:pos="6720"/>
+        </w:tabs>
+        <w:autoSpaceDE w:val="0"/>
+        <w:autoSpaceDN w:val="0"/>
+        <w:adjustRightInd w:val="0"/>
+        <w:rPr>
+          <w:rFonts w:ascii="Calibri" w:hAnsi="Calibri" w:cs="Andale Mono"/>
+          <w:color w:val="000000" w:themeColor="text1"/>
+          <w:sz w:val="20"/>
+          <w:szCs w:val="20"/>
+          <w:lang w:val="en-US"/>
+        </w:rPr>
+      </w:pPr>
+      <w:r>
+        <w:rPr>
+          <w:rFonts w:ascii="Calibri" w:hAnsi="Calibri" w:cs="Andale Mono"/>
+          <w:color w:val="000000" w:themeColor="text1"/>
+          <w:sz w:val="20"/>
+          <w:szCs w:val="20"/>
+          <w:lang w:val="en-US"/>
+        </w:rPr>
+        <w:t>Query 4: dig @129.94.0.192 lyre00.cse.unsw.edu.au</w:t>
+      </w:r>
+      <w:r>
+        <w:rPr>
+          <w:rFonts w:ascii="Calibri" w:hAnsi="Calibri" w:cs="Andale Mono"/>
+          <w:color w:val="000000" w:themeColor="text1"/>
+          <w:sz w:val="20"/>
+          <w:szCs w:val="20"/>
+          <w:lang w:val="en-US"/>
+        </w:rPr>
+        <w:tab/>
+        <w:t>.cse.unsw.edu.au Authoritative NS</w:t>
+      </w:r>
+    </w:p>
+    <w:p>
+      <w:pPr>
+        <w:pStyle w:val="ListParagraph"/>
+        <w:widowControl w:val="0"/>
+        <w:numPr>
+          <w:ilvl w:val="0"/>
+          <w:numId w:val="9"/>
+        </w:numPr>
+        <w:tabs>
+          <w:tab w:val="left" w:pos="560"/>
+          <w:tab w:val="left" w:pos="1120"/>
+          <w:tab w:val="left" w:pos="1680"/>
+          <w:tab w:val="left" w:pos="2240"/>
+          <w:tab w:val="left" w:pos="2800"/>
+          <w:tab w:val="left" w:pos="3360"/>
+          <w:tab w:val="left" w:pos="3920"/>
+          <w:tab w:val="left" w:pos="4480"/>
+          <w:tab w:val="left" w:pos="5040"/>
+          <w:tab w:val="left" w:pos="5600"/>
+          <w:tab w:val="left" w:pos="6160"/>
+          <w:tab w:val="left" w:pos="6720"/>
+        </w:tabs>
+        <w:autoSpaceDE w:val="0"/>
+        <w:autoSpaceDN w:val="0"/>
+        <w:adjustRightInd w:val="0"/>
+        <w:rPr>
+          <w:rFonts w:ascii="Calibri" w:hAnsi="Calibri" w:cs="Andale Mono"/>
+          <w:color w:val="000000" w:themeColor="text1"/>
+          <w:sz w:val="20"/>
+          <w:szCs w:val="20"/>
+          <w:lang w:val="en-US"/>
+        </w:rPr>
+      </w:pPr>
+      <w:r>
+        <w:rPr>
+          <w:rFonts w:ascii="Calibri" w:hAnsi="Calibri" w:cs="Andale Mono"/>
+          <w:color w:val="000000" w:themeColor="text1"/>
+          <w:sz w:val="20"/>
+          <w:szCs w:val="20"/>
+          <w:lang w:val="en-US"/>
+        </w:rPr>
+        <w:t>Query 5: dig @129.94.242.2 lyre00.cse.unsw.edu.au</w:t>
+      </w:r>
+      <w:r>
+        <w:rPr>
+          <w:rFonts w:ascii="Calibri" w:hAnsi="Calibri" w:cs="Andale Mono"/>
+          <w:color w:val="000000" w:themeColor="text1"/>
+          <w:sz w:val="20"/>
+          <w:szCs w:val="20"/>
+          <w:lang w:val="en-US"/>
+        </w:rPr>
+        <w:tab/>
+        <w:t>lyre100.cse.unsw.edu.au</w:t>
+      </w:r>
+      <w:r>
+        <w:rPr>
+          <w:rFonts w:ascii="Calibri" w:hAnsi="Calibri" w:cs="Andale Mono"/>
+          <w:color w:val="000000" w:themeColor="text1"/>
+          <w:sz w:val="20"/>
+          <w:szCs w:val="20"/>
+          <w:lang w:val="en-US"/>
+        </w:rPr>
+        <w:t xml:space="preserve"> A record</w:t>
+      </w:r>
       <w:bookmarkStart w:id="0" w:name="_GoBack"/>
       <w:bookmarkEnd w:id="0"/>
+    </w:p>
+    <w:p>
+      <w:pPr>
+        <w:pStyle w:val="ListParagraph"/>
+        <w:widowControl w:val="0"/>
+        <w:numPr>
+          <w:ilvl w:val="0"/>
+          <w:numId w:val="9"/>
+        </w:numPr>
+        <w:tabs>
+          <w:tab w:val="left" w:pos="560"/>
+          <w:tab w:val="left" w:pos="1120"/>
+          <w:tab w:val="left" w:pos="1680"/>
+          <w:tab w:val="left" w:pos="2240"/>
+          <w:tab w:val="left" w:pos="2800"/>
+          <w:tab w:val="left" w:pos="3360"/>
+          <w:tab w:val="left" w:pos="3920"/>
+          <w:tab w:val="left" w:pos="4480"/>
+          <w:tab w:val="left" w:pos="5040"/>
+          <w:tab w:val="left" w:pos="5600"/>
+          <w:tab w:val="left" w:pos="6160"/>
+          <w:tab w:val="left" w:pos="6720"/>
+        </w:tabs>
+        <w:autoSpaceDE w:val="0"/>
+        <w:autoSpaceDN w:val="0"/>
+        <w:adjustRightInd w:val="0"/>
+        <w:rPr>
+          <w:rFonts w:ascii="Calibri" w:hAnsi="Calibri" w:cs="Andale Mono"/>
+          <w:color w:val="000000" w:themeColor="text1"/>
+          <w:sz w:val="20"/>
+          <w:szCs w:val="20"/>
+          <w:lang w:val="en-US"/>
+        </w:rPr>
+      </w:pPr>
+      <w:r>
+        <w:rPr>
+          <w:rFonts w:ascii="Calibri" w:hAnsi="Calibri" w:cs="Andale Mono"/>
+          <w:color w:val="000000" w:themeColor="text1"/>
+          <w:sz w:val="20"/>
+          <w:szCs w:val="20"/>
+          <w:lang w:val="en-US"/>
+        </w:rPr>
+        <w:t xml:space="preserve">Total of FIVE queries to find the IP of my machine = </w:t>
+      </w:r>
+      <w:r>
+        <w:rPr>
+          <w:rFonts w:ascii="Calibri" w:hAnsi="Calibri" w:cs="Andale Mono"/>
+          <w:b/>
+          <w:color w:val="000000" w:themeColor="text1"/>
+          <w:sz w:val="20"/>
+          <w:szCs w:val="20"/>
+          <w:lang w:val="en-US"/>
+        </w:rPr>
+        <w:t>129.94.210.20</w:t>
+      </w:r>
+    </w:p>
+    <w:p>
+      <w:pPr>
+        <w:widowControl w:val="0"/>
+        <w:tabs>
+          <w:tab w:val="left" w:pos="560"/>
+          <w:tab w:val="left" w:pos="1120"/>
+          <w:tab w:val="left" w:pos="1680"/>
+          <w:tab w:val="left" w:pos="2240"/>
+          <w:tab w:val="left" w:pos="2800"/>
+          <w:tab w:val="left" w:pos="3360"/>
+          <w:tab w:val="left" w:pos="3920"/>
+          <w:tab w:val="left" w:pos="4480"/>
+          <w:tab w:val="left" w:pos="5040"/>
+          <w:tab w:val="left" w:pos="5600"/>
+          <w:tab w:val="left" w:pos="6160"/>
+          <w:tab w:val="left" w:pos="6720"/>
+        </w:tabs>
+        <w:autoSpaceDE w:val="0"/>
+        <w:autoSpaceDN w:val="0"/>
+        <w:adjustRightInd w:val="0"/>
+        <w:rPr>
+          <w:rFonts w:ascii="Calibri" w:hAnsi="Calibri" w:cs="Andale Mono"/>
+          <w:color w:val="000000" w:themeColor="text1"/>
+          <w:sz w:val="20"/>
+          <w:szCs w:val="20"/>
+          <w:lang w:val="en-US"/>
+        </w:rPr>
+      </w:pPr>
+    </w:p>
+    <w:p>
+      <w:pPr>
+        <w:widowControl w:val="0"/>
+        <w:tabs>
+          <w:tab w:val="left" w:pos="560"/>
+          <w:tab w:val="left" w:pos="1120"/>
+          <w:tab w:val="left" w:pos="1680"/>
+          <w:tab w:val="left" w:pos="2240"/>
+          <w:tab w:val="left" w:pos="2800"/>
+          <w:tab w:val="left" w:pos="3360"/>
+          <w:tab w:val="left" w:pos="3920"/>
+          <w:tab w:val="left" w:pos="4480"/>
+          <w:tab w:val="left" w:pos="5040"/>
+          <w:tab w:val="left" w:pos="5600"/>
+          <w:tab w:val="left" w:pos="6160"/>
+          <w:tab w:val="left" w:pos="6720"/>
+        </w:tabs>
+        <w:autoSpaceDE w:val="0"/>
+        <w:autoSpaceDN w:val="0"/>
+        <w:adjustRightInd w:val="0"/>
+        <w:rPr>
+          <w:rFonts w:ascii="Calibri" w:hAnsi="Calibri" w:cs="Andale Mono"/>
+          <w:color w:val="000000" w:themeColor="text1"/>
+          <w:sz w:val="20"/>
+          <w:szCs w:val="20"/>
+          <w:lang w:val="en-US"/>
+        </w:rPr>
+      </w:pPr>
+      <w:r>
+        <w:rPr>
+          <w:rFonts w:ascii="Calibri" w:hAnsi="Calibri" w:cs="Andale Mono"/>
+          <w:b/>
+          <w:color w:val="000000" w:themeColor="text1"/>
+          <w:sz w:val="20"/>
+          <w:szCs w:val="20"/>
+          <w:lang w:val="en-US"/>
+        </w:rPr>
+        <w:t>Question 11</w:t>
+      </w:r>
+    </w:p>
+    <w:p>
+      <w:pPr>
+        <w:pStyle w:val="ListParagraph"/>
+        <w:widowControl w:val="0"/>
+        <w:numPr>
+          <w:ilvl w:val="0"/>
+          <w:numId w:val="8"/>
+        </w:numPr>
+        <w:tabs>
+          <w:tab w:val="left" w:pos="560"/>
+          <w:tab w:val="left" w:pos="1120"/>
+          <w:tab w:val="left" w:pos="1680"/>
+          <w:tab w:val="left" w:pos="2240"/>
+          <w:tab w:val="left" w:pos="2800"/>
+          <w:tab w:val="left" w:pos="3360"/>
+          <w:tab w:val="left" w:pos="3920"/>
+          <w:tab w:val="left" w:pos="4480"/>
+          <w:tab w:val="left" w:pos="5040"/>
+          <w:tab w:val="left" w:pos="5600"/>
+          <w:tab w:val="left" w:pos="6160"/>
+          <w:tab w:val="left" w:pos="6720"/>
+        </w:tabs>
+        <w:autoSpaceDE w:val="0"/>
+        <w:autoSpaceDN w:val="0"/>
+        <w:adjustRightInd w:val="0"/>
+        <w:rPr>
+          <w:rFonts w:ascii="Calibri" w:hAnsi="Calibri" w:cs="Andale Mono"/>
+          <w:color w:val="000000" w:themeColor="text1"/>
+          <w:sz w:val="20"/>
+          <w:szCs w:val="20"/>
+          <w:lang w:val="en-US"/>
+        </w:rPr>
+      </w:pPr>
+      <w:r>
+        <w:rPr>
+          <w:rFonts w:ascii="Calibri" w:hAnsi="Calibri" w:cs="Andale Mono"/>
+          <w:color w:val="000000" w:themeColor="text1"/>
+          <w:sz w:val="20"/>
+          <w:szCs w:val="20"/>
+          <w:lang w:val="en-US"/>
+        </w:rPr>
+        <w:t>Yes a physical machine can have multiple names and IP addresses associated with it.</w:t>
+      </w:r>
+    </w:p>
+    <w:p>
+      <w:pPr>
+        <w:pStyle w:val="ListParagraph"/>
+        <w:widowControl w:val="0"/>
+        <w:numPr>
+          <w:ilvl w:val="0"/>
+          <w:numId w:val="8"/>
+        </w:numPr>
+        <w:tabs>
+          <w:tab w:val="left" w:pos="560"/>
+          <w:tab w:val="left" w:pos="1120"/>
+          <w:tab w:val="left" w:pos="1680"/>
+          <w:tab w:val="left" w:pos="2240"/>
+          <w:tab w:val="left" w:pos="2800"/>
+          <w:tab w:val="left" w:pos="3360"/>
+          <w:tab w:val="left" w:pos="3920"/>
+          <w:tab w:val="left" w:pos="4480"/>
+          <w:tab w:val="left" w:pos="5040"/>
+          <w:tab w:val="left" w:pos="5600"/>
+          <w:tab w:val="left" w:pos="6160"/>
+          <w:tab w:val="left" w:pos="6720"/>
+        </w:tabs>
+        <w:autoSpaceDE w:val="0"/>
+        <w:autoSpaceDN w:val="0"/>
+        <w:adjustRightInd w:val="0"/>
+        <w:rPr>
+          <w:rFonts w:ascii="Calibri" w:hAnsi="Calibri" w:cs="Andale Mono"/>
+          <w:color w:val="000000" w:themeColor="text1"/>
+          <w:sz w:val="20"/>
+          <w:szCs w:val="20"/>
+          <w:lang w:val="en-US"/>
+        </w:rPr>
+      </w:pPr>
+      <w:r>
+        <w:rPr>
+          <w:rFonts w:ascii="Calibri" w:hAnsi="Calibri" w:cs="Andale Mono"/>
+          <w:color w:val="000000" w:themeColor="text1"/>
+          <w:sz w:val="20"/>
+          <w:szCs w:val="20"/>
+          <w:lang w:val="en-US"/>
+        </w:rPr>
+        <w:t>An IP can have several names associated with it, the “aliases”.</w:t>
+      </w:r>
+    </w:p>
+    <w:p>
+      <w:pPr>
+        <w:widowControl w:val="0"/>
+        <w:tabs>
+          <w:tab w:val="left" w:pos="560"/>
+          <w:tab w:val="left" w:pos="1120"/>
+          <w:tab w:val="left" w:pos="1680"/>
+          <w:tab w:val="left" w:pos="2240"/>
+          <w:tab w:val="left" w:pos="2800"/>
+          <w:tab w:val="left" w:pos="3360"/>
+          <w:tab w:val="left" w:pos="3920"/>
+          <w:tab w:val="left" w:pos="4480"/>
+          <w:tab w:val="left" w:pos="5040"/>
+          <w:tab w:val="left" w:pos="5600"/>
+          <w:tab w:val="left" w:pos="6160"/>
+          <w:tab w:val="left" w:pos="6720"/>
+        </w:tabs>
+        <w:autoSpaceDE w:val="0"/>
+        <w:autoSpaceDN w:val="0"/>
+        <w:adjustRightInd w:val="0"/>
+        <w:rPr>
+          <w:rFonts w:ascii="Calibri" w:hAnsi="Calibri" w:cs="Andale Mono"/>
+          <w:color w:val="000000" w:themeColor="text1"/>
+          <w:sz w:val="20"/>
+          <w:szCs w:val="20"/>
+          <w:lang w:val="en-US"/>
+        </w:rPr>
+      </w:pPr>
     </w:p>
     <w:sectPr>
       <w:pgSz w:w="11900" w:h="16840"/>
@@ -679,6 +2243,119 @@
     </w:lvl>
   </w:abstractNum>
   <w:abstractNum w:abstractNumId="1">
+    <w:nsid w:val="133D34F1"/>
+    <w:multiLevelType w:val="hybridMultilevel"/>
+    <w:tmpl w:val="8A1A8F38"/>
+    <w:lvl w:ilvl="0" w:tplc="04090001">
+      <w:start w:val="1"/>
+      <w:numFmt w:val="bullet"/>
+      <w:lvlText w:val=""/>
+      <w:lvlJc w:val="left"/>
+      <w:pPr>
+        <w:ind w:left="720" w:hanging="360"/>
+      </w:pPr>
+      <w:rPr>
+        <w:rFonts w:ascii="Symbol" w:hAnsi="Symbol" w:hint="default"/>
+      </w:rPr>
+    </w:lvl>
+    <w:lvl w:ilvl="1" w:tplc="04090003" w:tentative="1">
+      <w:start w:val="1"/>
+      <w:numFmt w:val="bullet"/>
+      <w:lvlText w:val="o"/>
+      <w:lvlJc w:val="left"/>
+      <w:pPr>
+        <w:ind w:left="1440" w:hanging="360"/>
+      </w:pPr>
+      <w:rPr>
+        <w:rFonts w:ascii="Courier New" w:hAnsi="Courier New" w:cs="Courier New" w:hint="default"/>
+      </w:rPr>
+    </w:lvl>
+    <w:lvl w:ilvl="2" w:tplc="04090005" w:tentative="1">
+      <w:start w:val="1"/>
+      <w:numFmt w:val="bullet"/>
+      <w:lvlText w:val=""/>
+      <w:lvlJc w:val="left"/>
+      <w:pPr>
+        <w:ind w:left="2160" w:hanging="360"/>
+      </w:pPr>
+      <w:rPr>
+        <w:rFonts w:ascii="Wingdings" w:hAnsi="Wingdings" w:hint="default"/>
+      </w:rPr>
+    </w:lvl>
+    <w:lvl w:ilvl="3" w:tplc="04090001" w:tentative="1">
+      <w:start w:val="1"/>
+      <w:numFmt w:val="bullet"/>
+      <w:lvlText w:val=""/>
+      <w:lvlJc w:val="left"/>
+      <w:pPr>
+        <w:ind w:left="2880" w:hanging="360"/>
+      </w:pPr>
+      <w:rPr>
+        <w:rFonts w:ascii="Symbol" w:hAnsi="Symbol" w:hint="default"/>
+      </w:rPr>
+    </w:lvl>
+    <w:lvl w:ilvl="4" w:tplc="04090003" w:tentative="1">
+      <w:start w:val="1"/>
+      <w:numFmt w:val="bullet"/>
+      <w:lvlText w:val="o"/>
+      <w:lvlJc w:val="left"/>
+      <w:pPr>
+        <w:ind w:left="3600" w:hanging="360"/>
+      </w:pPr>
+      <w:rPr>
+        <w:rFonts w:ascii="Courier New" w:hAnsi="Courier New" w:cs="Courier New" w:hint="default"/>
+      </w:rPr>
+    </w:lvl>
+    <w:lvl w:ilvl="5" w:tplc="04090005" w:tentative="1">
+      <w:start w:val="1"/>
+      <w:numFmt w:val="bullet"/>
+      <w:lvlText w:val=""/>
+      <w:lvlJc w:val="left"/>
+      <w:pPr>
+        <w:ind w:left="4320" w:hanging="360"/>
+      </w:pPr>
+      <w:rPr>
+        <w:rFonts w:ascii="Wingdings" w:hAnsi="Wingdings" w:hint="default"/>
+      </w:rPr>
+    </w:lvl>
+    <w:lvl w:ilvl="6" w:tplc="04090001" w:tentative="1">
+      <w:start w:val="1"/>
+      <w:numFmt w:val="bullet"/>
+      <w:lvlText w:val=""/>
+      <w:lvlJc w:val="left"/>
+      <w:pPr>
+        <w:ind w:left="5040" w:hanging="360"/>
+      </w:pPr>
+      <w:rPr>
+        <w:rFonts w:ascii="Symbol" w:hAnsi="Symbol" w:hint="default"/>
+      </w:rPr>
+    </w:lvl>
+    <w:lvl w:ilvl="7" w:tplc="04090003" w:tentative="1">
+      <w:start w:val="1"/>
+      <w:numFmt w:val="bullet"/>
+      <w:lvlText w:val="o"/>
+      <w:lvlJc w:val="left"/>
+      <w:pPr>
+        <w:ind w:left="5760" w:hanging="360"/>
+      </w:pPr>
+      <w:rPr>
+        <w:rFonts w:ascii="Courier New" w:hAnsi="Courier New" w:cs="Courier New" w:hint="default"/>
+      </w:rPr>
+    </w:lvl>
+    <w:lvl w:ilvl="8" w:tplc="04090005" w:tentative="1">
+      <w:start w:val="1"/>
+      <w:numFmt w:val="bullet"/>
+      <w:lvlText w:val=""/>
+      <w:lvlJc w:val="left"/>
+      <w:pPr>
+        <w:ind w:left="6480" w:hanging="360"/>
+      </w:pPr>
+      <w:rPr>
+        <w:rFonts w:ascii="Wingdings" w:hAnsi="Wingdings" w:hint="default"/>
+      </w:rPr>
+    </w:lvl>
+  </w:abstractNum>
+  <w:abstractNum w:abstractNumId="2">
     <w:nsid w:val="15F922DC"/>
     <w:multiLevelType w:val="hybridMultilevel"/>
     <w:tmpl w:val="FA04F790"/>
@@ -791,7 +2468,120 @@
       </w:rPr>
     </w:lvl>
   </w:abstractNum>
-  <w:abstractNum w:abstractNumId="2">
+  <w:abstractNum w:abstractNumId="3">
+    <w:nsid w:val="24E47E34"/>
+    <w:multiLevelType w:val="hybridMultilevel"/>
+    <w:tmpl w:val="62EEB8FA"/>
+    <w:lvl w:ilvl="0" w:tplc="04090001">
+      <w:start w:val="1"/>
+      <w:numFmt w:val="bullet"/>
+      <w:lvlText w:val=""/>
+      <w:lvlJc w:val="left"/>
+      <w:pPr>
+        <w:ind w:left="720" w:hanging="360"/>
+      </w:pPr>
+      <w:rPr>
+        <w:rFonts w:ascii="Symbol" w:hAnsi="Symbol" w:hint="default"/>
+      </w:rPr>
+    </w:lvl>
+    <w:lvl w:ilvl="1" w:tplc="04090003" w:tentative="1">
+      <w:start w:val="1"/>
+      <w:numFmt w:val="bullet"/>
+      <w:lvlText w:val="o"/>
+      <w:lvlJc w:val="left"/>
+      <w:pPr>
+        <w:ind w:left="1440" w:hanging="360"/>
+      </w:pPr>
+      <w:rPr>
+        <w:rFonts w:ascii="Courier New" w:hAnsi="Courier New" w:cs="Courier New" w:hint="default"/>
+      </w:rPr>
+    </w:lvl>
+    <w:lvl w:ilvl="2" w:tplc="04090005" w:tentative="1">
+      <w:start w:val="1"/>
+      <w:numFmt w:val="bullet"/>
+      <w:lvlText w:val=""/>
+      <w:lvlJc w:val="left"/>
+      <w:pPr>
+        <w:ind w:left="2160" w:hanging="360"/>
+      </w:pPr>
+      <w:rPr>
+        <w:rFonts w:ascii="Wingdings" w:hAnsi="Wingdings" w:hint="default"/>
+      </w:rPr>
+    </w:lvl>
+    <w:lvl w:ilvl="3" w:tplc="04090001" w:tentative="1">
+      <w:start w:val="1"/>
+      <w:numFmt w:val="bullet"/>
+      <w:lvlText w:val=""/>
+      <w:lvlJc w:val="left"/>
+      <w:pPr>
+        <w:ind w:left="2880" w:hanging="360"/>
+      </w:pPr>
+      <w:rPr>
+        <w:rFonts w:ascii="Symbol" w:hAnsi="Symbol" w:hint="default"/>
+      </w:rPr>
+    </w:lvl>
+    <w:lvl w:ilvl="4" w:tplc="04090003" w:tentative="1">
+      <w:start w:val="1"/>
+      <w:numFmt w:val="bullet"/>
+      <w:lvlText w:val="o"/>
+      <w:lvlJc w:val="left"/>
+      <w:pPr>
+        <w:ind w:left="3600" w:hanging="360"/>
+      </w:pPr>
+      <w:rPr>
+        <w:rFonts w:ascii="Courier New" w:hAnsi="Courier New" w:cs="Courier New" w:hint="default"/>
+      </w:rPr>
+    </w:lvl>
+    <w:lvl w:ilvl="5" w:tplc="04090005" w:tentative="1">
+      <w:start w:val="1"/>
+      <w:numFmt w:val="bullet"/>
+      <w:lvlText w:val=""/>
+      <w:lvlJc w:val="left"/>
+      <w:pPr>
+        <w:ind w:left="4320" w:hanging="360"/>
+      </w:pPr>
+      <w:rPr>
+        <w:rFonts w:ascii="Wingdings" w:hAnsi="Wingdings" w:hint="default"/>
+      </w:rPr>
+    </w:lvl>
+    <w:lvl w:ilvl="6" w:tplc="04090001" w:tentative="1">
+      <w:start w:val="1"/>
+      <w:numFmt w:val="bullet"/>
+      <w:lvlText w:val=""/>
+      <w:lvlJc w:val="left"/>
+      <w:pPr>
+        <w:ind w:left="5040" w:hanging="360"/>
+      </w:pPr>
+      <w:rPr>
+        <w:rFonts w:ascii="Symbol" w:hAnsi="Symbol" w:hint="default"/>
+      </w:rPr>
+    </w:lvl>
+    <w:lvl w:ilvl="7" w:tplc="04090003" w:tentative="1">
+      <w:start w:val="1"/>
+      <w:numFmt w:val="bullet"/>
+      <w:lvlText w:val="o"/>
+      <w:lvlJc w:val="left"/>
+      <w:pPr>
+        <w:ind w:left="5760" w:hanging="360"/>
+      </w:pPr>
+      <w:rPr>
+        <w:rFonts w:ascii="Courier New" w:hAnsi="Courier New" w:cs="Courier New" w:hint="default"/>
+      </w:rPr>
+    </w:lvl>
+    <w:lvl w:ilvl="8" w:tplc="04090005" w:tentative="1">
+      <w:start w:val="1"/>
+      <w:numFmt w:val="bullet"/>
+      <w:lvlText w:val=""/>
+      <w:lvlJc w:val="left"/>
+      <w:pPr>
+        <w:ind w:left="6480" w:hanging="360"/>
+      </w:pPr>
+      <w:rPr>
+        <w:rFonts w:ascii="Wingdings" w:hAnsi="Wingdings" w:hint="default"/>
+      </w:rPr>
+    </w:lvl>
+  </w:abstractNum>
+  <w:abstractNum w:abstractNumId="4">
     <w:nsid w:val="33A6207A"/>
     <w:multiLevelType w:val="hybridMultilevel"/>
     <w:tmpl w:val="2C68F71C"/>
@@ -904,10 +2694,123 @@
       </w:rPr>
     </w:lvl>
   </w:abstractNum>
-  <w:abstractNum w:abstractNumId="3">
+  <w:abstractNum w:abstractNumId="5">
+    <w:nsid w:val="458A13CE"/>
+    <w:multiLevelType w:val="hybridMultilevel"/>
+    <w:tmpl w:val="F5C63C1C"/>
+    <w:lvl w:ilvl="0" w:tplc="04090001">
+      <w:start w:val="1"/>
+      <w:numFmt w:val="bullet"/>
+      <w:lvlText w:val=""/>
+      <w:lvlJc w:val="left"/>
+      <w:pPr>
+        <w:ind w:left="720" w:hanging="360"/>
+      </w:pPr>
+      <w:rPr>
+        <w:rFonts w:ascii="Symbol" w:hAnsi="Symbol" w:hint="default"/>
+      </w:rPr>
+    </w:lvl>
+    <w:lvl w:ilvl="1" w:tplc="04090003" w:tentative="1">
+      <w:start w:val="1"/>
+      <w:numFmt w:val="bullet"/>
+      <w:lvlText w:val="o"/>
+      <w:lvlJc w:val="left"/>
+      <w:pPr>
+        <w:ind w:left="1440" w:hanging="360"/>
+      </w:pPr>
+      <w:rPr>
+        <w:rFonts w:ascii="Courier New" w:hAnsi="Courier New" w:cs="Courier New" w:hint="default"/>
+      </w:rPr>
+    </w:lvl>
+    <w:lvl w:ilvl="2" w:tplc="04090005" w:tentative="1">
+      <w:start w:val="1"/>
+      <w:numFmt w:val="bullet"/>
+      <w:lvlText w:val=""/>
+      <w:lvlJc w:val="left"/>
+      <w:pPr>
+        <w:ind w:left="2160" w:hanging="360"/>
+      </w:pPr>
+      <w:rPr>
+        <w:rFonts w:ascii="Wingdings" w:hAnsi="Wingdings" w:hint="default"/>
+      </w:rPr>
+    </w:lvl>
+    <w:lvl w:ilvl="3" w:tplc="04090001" w:tentative="1">
+      <w:start w:val="1"/>
+      <w:numFmt w:val="bullet"/>
+      <w:lvlText w:val=""/>
+      <w:lvlJc w:val="left"/>
+      <w:pPr>
+        <w:ind w:left="2880" w:hanging="360"/>
+      </w:pPr>
+      <w:rPr>
+        <w:rFonts w:ascii="Symbol" w:hAnsi="Symbol" w:hint="default"/>
+      </w:rPr>
+    </w:lvl>
+    <w:lvl w:ilvl="4" w:tplc="04090003" w:tentative="1">
+      <w:start w:val="1"/>
+      <w:numFmt w:val="bullet"/>
+      <w:lvlText w:val="o"/>
+      <w:lvlJc w:val="left"/>
+      <w:pPr>
+        <w:ind w:left="3600" w:hanging="360"/>
+      </w:pPr>
+      <w:rPr>
+        <w:rFonts w:ascii="Courier New" w:hAnsi="Courier New" w:cs="Courier New" w:hint="default"/>
+      </w:rPr>
+    </w:lvl>
+    <w:lvl w:ilvl="5" w:tplc="04090005" w:tentative="1">
+      <w:start w:val="1"/>
+      <w:numFmt w:val="bullet"/>
+      <w:lvlText w:val=""/>
+      <w:lvlJc w:val="left"/>
+      <w:pPr>
+        <w:ind w:left="4320" w:hanging="360"/>
+      </w:pPr>
+      <w:rPr>
+        <w:rFonts w:ascii="Wingdings" w:hAnsi="Wingdings" w:hint="default"/>
+      </w:rPr>
+    </w:lvl>
+    <w:lvl w:ilvl="6" w:tplc="04090001" w:tentative="1">
+      <w:start w:val="1"/>
+      <w:numFmt w:val="bullet"/>
+      <w:lvlText w:val=""/>
+      <w:lvlJc w:val="left"/>
+      <w:pPr>
+        <w:ind w:left="5040" w:hanging="360"/>
+      </w:pPr>
+      <w:rPr>
+        <w:rFonts w:ascii="Symbol" w:hAnsi="Symbol" w:hint="default"/>
+      </w:rPr>
+    </w:lvl>
+    <w:lvl w:ilvl="7" w:tplc="04090003" w:tentative="1">
+      <w:start w:val="1"/>
+      <w:numFmt w:val="bullet"/>
+      <w:lvlText w:val="o"/>
+      <w:lvlJc w:val="left"/>
+      <w:pPr>
+        <w:ind w:left="5760" w:hanging="360"/>
+      </w:pPr>
+      <w:rPr>
+        <w:rFonts w:ascii="Courier New" w:hAnsi="Courier New" w:cs="Courier New" w:hint="default"/>
+      </w:rPr>
+    </w:lvl>
+    <w:lvl w:ilvl="8" w:tplc="04090005" w:tentative="1">
+      <w:start w:val="1"/>
+      <w:numFmt w:val="bullet"/>
+      <w:lvlText w:val=""/>
+      <w:lvlJc w:val="left"/>
+      <w:pPr>
+        <w:ind w:left="6480" w:hanging="360"/>
+      </w:pPr>
+      <w:rPr>
+        <w:rFonts w:ascii="Wingdings" w:hAnsi="Wingdings" w:hint="default"/>
+      </w:rPr>
+    </w:lvl>
+  </w:abstractNum>
+  <w:abstractNum w:abstractNumId="6">
     <w:nsid w:val="52A25C8E"/>
     <w:multiLevelType w:val="hybridMultilevel"/>
-    <w:tmpl w:val="1794E5F6"/>
+    <w:tmpl w:val="6F0241B2"/>
     <w:lvl w:ilvl="0" w:tplc="04090001">
       <w:start w:val="1"/>
       <w:numFmt w:val="bullet"/>
@@ -920,7 +2823,7 @@
         <w:rFonts w:ascii="Symbol" w:hAnsi="Symbol" w:hint="default"/>
       </w:rPr>
     </w:lvl>
-    <w:lvl w:ilvl="1" w:tplc="04090003" w:tentative="1">
+    <w:lvl w:ilvl="1" w:tplc="04090003">
       <w:start w:val="1"/>
       <w:numFmt w:val="bullet"/>
       <w:lvlText w:val="o"/>
@@ -1017,7 +2920,7 @@
       </w:rPr>
     </w:lvl>
   </w:abstractNum>
-  <w:abstractNum w:abstractNumId="4">
+  <w:abstractNum w:abstractNumId="7">
     <w:nsid w:val="568B6981"/>
     <w:multiLevelType w:val="hybridMultilevel"/>
     <w:tmpl w:val="9E58441A"/>
@@ -1130,20 +3033,145 @@
       </w:rPr>
     </w:lvl>
   </w:abstractNum>
+  <w:abstractNum w:abstractNumId="8">
+    <w:nsid w:val="6DAD43E3"/>
+    <w:multiLevelType w:val="hybridMultilevel"/>
+    <w:tmpl w:val="5D4C908E"/>
+    <w:lvl w:ilvl="0" w:tplc="04090001">
+      <w:start w:val="1"/>
+      <w:numFmt w:val="bullet"/>
+      <w:lvlText w:val=""/>
+      <w:lvlJc w:val="left"/>
+      <w:pPr>
+        <w:ind w:left="720" w:hanging="360"/>
+      </w:pPr>
+      <w:rPr>
+        <w:rFonts w:ascii="Symbol" w:hAnsi="Symbol" w:hint="default"/>
+      </w:rPr>
+    </w:lvl>
+    <w:lvl w:ilvl="1" w:tplc="04090003" w:tentative="1">
+      <w:start w:val="1"/>
+      <w:numFmt w:val="bullet"/>
+      <w:lvlText w:val="o"/>
+      <w:lvlJc w:val="left"/>
+      <w:pPr>
+        <w:ind w:left="1440" w:hanging="360"/>
+      </w:pPr>
+      <w:rPr>
+        <w:rFonts w:ascii="Courier New" w:hAnsi="Courier New" w:cs="Courier New" w:hint="default"/>
+      </w:rPr>
+    </w:lvl>
+    <w:lvl w:ilvl="2" w:tplc="04090005" w:tentative="1">
+      <w:start w:val="1"/>
+      <w:numFmt w:val="bullet"/>
+      <w:lvlText w:val=""/>
+      <w:lvlJc w:val="left"/>
+      <w:pPr>
+        <w:ind w:left="2160" w:hanging="360"/>
+      </w:pPr>
+      <w:rPr>
+        <w:rFonts w:ascii="Wingdings" w:hAnsi="Wingdings" w:hint="default"/>
+      </w:rPr>
+    </w:lvl>
+    <w:lvl w:ilvl="3" w:tplc="04090001" w:tentative="1">
+      <w:start w:val="1"/>
+      <w:numFmt w:val="bullet"/>
+      <w:lvlText w:val=""/>
+      <w:lvlJc w:val="left"/>
+      <w:pPr>
+        <w:ind w:left="2880" w:hanging="360"/>
+      </w:pPr>
+      <w:rPr>
+        <w:rFonts w:ascii="Symbol" w:hAnsi="Symbol" w:hint="default"/>
+      </w:rPr>
+    </w:lvl>
+    <w:lvl w:ilvl="4" w:tplc="04090003" w:tentative="1">
+      <w:start w:val="1"/>
+      <w:numFmt w:val="bullet"/>
+      <w:lvlText w:val="o"/>
+      <w:lvlJc w:val="left"/>
+      <w:pPr>
+        <w:ind w:left="3600" w:hanging="360"/>
+      </w:pPr>
+      <w:rPr>
+        <w:rFonts w:ascii="Courier New" w:hAnsi="Courier New" w:cs="Courier New" w:hint="default"/>
+      </w:rPr>
+    </w:lvl>
+    <w:lvl w:ilvl="5" w:tplc="04090005" w:tentative="1">
+      <w:start w:val="1"/>
+      <w:numFmt w:val="bullet"/>
+      <w:lvlText w:val=""/>
+      <w:lvlJc w:val="left"/>
+      <w:pPr>
+        <w:ind w:left="4320" w:hanging="360"/>
+      </w:pPr>
+      <w:rPr>
+        <w:rFonts w:ascii="Wingdings" w:hAnsi="Wingdings" w:hint="default"/>
+      </w:rPr>
+    </w:lvl>
+    <w:lvl w:ilvl="6" w:tplc="04090001" w:tentative="1">
+      <w:start w:val="1"/>
+      <w:numFmt w:val="bullet"/>
+      <w:lvlText w:val=""/>
+      <w:lvlJc w:val="left"/>
+      <w:pPr>
+        <w:ind w:left="5040" w:hanging="360"/>
+      </w:pPr>
+      <w:rPr>
+        <w:rFonts w:ascii="Symbol" w:hAnsi="Symbol" w:hint="default"/>
+      </w:rPr>
+    </w:lvl>
+    <w:lvl w:ilvl="7" w:tplc="04090003" w:tentative="1">
+      <w:start w:val="1"/>
+      <w:numFmt w:val="bullet"/>
+      <w:lvlText w:val="o"/>
+      <w:lvlJc w:val="left"/>
+      <w:pPr>
+        <w:ind w:left="5760" w:hanging="360"/>
+      </w:pPr>
+      <w:rPr>
+        <w:rFonts w:ascii="Courier New" w:hAnsi="Courier New" w:cs="Courier New" w:hint="default"/>
+      </w:rPr>
+    </w:lvl>
+    <w:lvl w:ilvl="8" w:tplc="04090005" w:tentative="1">
+      <w:start w:val="1"/>
+      <w:numFmt w:val="bullet"/>
+      <w:lvlText w:val=""/>
+      <w:lvlJc w:val="left"/>
+      <w:pPr>
+        <w:ind w:left="6480" w:hanging="360"/>
+      </w:pPr>
+      <w:rPr>
+        <w:rFonts w:ascii="Wingdings" w:hAnsi="Wingdings" w:hint="default"/>
+      </w:rPr>
+    </w:lvl>
+  </w:abstractNum>
   <w:num w:numId="1">
-    <w:abstractNumId w:val="2"/>
+    <w:abstractNumId w:val="4"/>
   </w:num>
   <w:num w:numId="2">
-    <w:abstractNumId w:val="1"/>
+    <w:abstractNumId w:val="2"/>
   </w:num>
   <w:num w:numId="3">
     <w:abstractNumId w:val="0"/>
   </w:num>
   <w:num w:numId="4">
-    <w:abstractNumId w:val="4"/>
+    <w:abstractNumId w:val="7"/>
   </w:num>
   <w:num w:numId="5">
+    <w:abstractNumId w:val="6"/>
+  </w:num>
+  <w:num w:numId="6">
+    <w:abstractNumId w:val="8"/>
+  </w:num>
+  <w:num w:numId="7">
     <w:abstractNumId w:val="3"/>
+  </w:num>
+  <w:num w:numId="8">
+    <w:abstractNumId w:val="1"/>
+  </w:num>
+  <w:num w:numId="9">
+    <w:abstractNumId w:val="5"/>
   </w:num>
 </w:numbering>
 </file>

</xml_diff>